<commit_message>
Add content in word.docx
</commit_message>
<xml_diff>
--- a/word.docx
+++ b/word.docx
@@ -13,13 +13,18 @@
       </w:r>
     </w:p>
     <w:p/>
+    <w:p>
+      <w:r>
+        <w:t>Add something in between</w:t>
+      </w:r>
+      <w:bookmarkStart w:id="0" w:name="_GoBack"/>
+      <w:bookmarkEnd w:id="0"/>
+    </w:p>
     <w:p/>
     <w:p>
       <w:r>
         <w:t>The last line in word file.</w:t>
       </w:r>
-      <w:bookmarkStart w:id="0" w:name="_GoBack"/>
-      <w:bookmarkEnd w:id="0"/>
     </w:p>
     <w:sectPr>
       <w:pgSz w:w="12240" w:h="15840"/>
@@ -694,4 +699,16 @@
   <a:objectDefaults/>
   <a:extraClrSchemeLst/>
 </a:theme>
+</file>
+
+<file path=customXml/item1.xml><?xml version="1.0" encoding="utf-8"?>
+<b:Sources xmlns:b="http://schemas.openxmlformats.org/officeDocument/2006/bibliography" xmlns="http://schemas.openxmlformats.org/officeDocument/2006/bibliography" SelectedStyle="\APA.XSL" StyleName="APA"/>
+</file>
+
+<file path=customXml/itemProps1.xml><?xml version="1.0" encoding="utf-8"?>
+<ds:datastoreItem xmlns:ds="http://schemas.openxmlformats.org/officeDocument/2006/customXml" ds:itemID="{FF1BD2AE-092A-4BE8-9EEA-2760FE12D76C}">
+  <ds:schemaRefs>
+    <ds:schemaRef ds:uri="http://schemas.openxmlformats.org/officeDocument/2006/bibliography"/>
+  </ds:schemaRefs>
+</ds:datastoreItem>
 </file>
</xml_diff>